<commit_message>
added line two in GitFile.docx file
</commit_message>
<xml_diff>
--- a/GitFile.docx
+++ b/GitFile.docx
@@ -5,6 +5,20 @@
     <w:p>
       <w:r>
         <w:t>This file is testing on git.</w:t>
+      </w:r>
+    </w:p>
+    <w:p>
+      <w:r>
+        <w:t>Adding 2</w:t>
+      </w:r>
+      <w:r>
+        <w:rPr>
+          <w:vertAlign w:val="superscript"/>
+        </w:rPr>
+        <w:t>nd</w:t>
+      </w:r>
+      <w:r>
+        <w:t xml:space="preserve"> line for test.</w:t>
       </w:r>
     </w:p>
     <w:sectPr>

</xml_diff>

<commit_message>
added line three in GitFile.docx file
</commit_message>
<xml_diff>
--- a/GitFile.docx
+++ b/GitFile.docx
@@ -21,6 +21,24 @@
         <w:t xml:space="preserve"> line for test.</w:t>
       </w:r>
     </w:p>
+    <w:p>
+      <w:r>
+        <w:t xml:space="preserve">Adding </w:t>
+      </w:r>
+      <w:r>
+        <w:t>3</w:t>
+      </w:r>
+      <w:r>
+        <w:rPr>
+          <w:vertAlign w:val="superscript"/>
+        </w:rPr>
+        <w:t>nd</w:t>
+      </w:r>
+      <w:r>
+        <w:t xml:space="preserve"> line for test.</w:t>
+      </w:r>
+    </w:p>
+    <w:p/>
     <w:sectPr>
       <w:pgSz w:w="11906" w:h="16838"/>
       <w:pgMar w:top="1440" w:right="1440" w:bottom="1440" w:left="1440" w:header="708" w:footer="708" w:gutter="0"/>

</xml_diff>

<commit_message>
added line four in GitFile.docx file
</commit_message>
<xml_diff>
--- a/GitFile.docx
+++ b/GitFile.docx
@@ -23,10 +23,7 @@
     </w:p>
     <w:p>
       <w:r>
-        <w:t xml:space="preserve">Adding </w:t>
-      </w:r>
-      <w:r>
-        <w:t>3</w:t>
+        <w:t>Adding 3</w:t>
       </w:r>
       <w:r>
         <w:rPr>
@@ -38,6 +35,27 @@
         <w:t xml:space="preserve"> line for test.</w:t>
       </w:r>
     </w:p>
+    <w:p>
+      <w:r>
+        <w:t xml:space="preserve">Adding </w:t>
+      </w:r>
+      <w:r>
+        <w:t>4</w:t>
+      </w:r>
+      <w:r>
+        <w:rPr>
+          <w:vertAlign w:val="superscript"/>
+        </w:rPr>
+        <w:t>th</w:t>
+      </w:r>
+      <w:r>
+        <w:t xml:space="preserve"> </w:t>
+      </w:r>
+      <w:r>
+        <w:t>line for test.</w:t>
+      </w:r>
+    </w:p>
+    <w:p/>
     <w:p/>
     <w:sectPr>
       <w:pgSz w:w="11906" w:h="16838"/>

</xml_diff>

<commit_message>
performed stash on docx file
</commit_message>
<xml_diff>
--- a/GitFile.docx
+++ b/GitFile.docx
@@ -37,10 +37,7 @@
     </w:p>
     <w:p>
       <w:r>
-        <w:t xml:space="preserve">Adding </w:t>
-      </w:r>
-      <w:r>
-        <w:t>4</w:t>
+        <w:t>Adding 4</w:t>
       </w:r>
       <w:r>
         <w:rPr>
@@ -49,10 +46,13 @@
         <w:t>th</w:t>
       </w:r>
       <w:r>
-        <w:t xml:space="preserve"> </w:t>
+        <w:t xml:space="preserve"> line for test.</w:t>
       </w:r>
+    </w:p>
+    <w:p/>
+    <w:p>
       <w:r>
-        <w:t>line for test.</w:t>
+        <w:t>Testing git stash command</w:t>
       </w:r>
     </w:p>
     <w:p/>

</xml_diff>